<commit_message>
re-commited without the .RDataTmp file
</commit_message>
<xml_diff>
--- a/results/Grouped-plots.docx
+++ b/results/Grouped-plots.docx
@@ -1313,21 +1313,340 @@
           <w:sz w:val="20"/>
           <w:szCs w:val="20"/>
         </w:rPr>
-        <w:t>) within four bays in Western Washington: A) Fidalgo Bay,</w:t>
+        <w:t>) within four bays in Western Washington: A) Fidalgo Bay, B) Port Gamble Bay, C) Case Inlet, D) Willapa Bay.</w:t>
       </w:r>
+    </w:p>
+    <w:p/>
+    <w:p>
+      <w:r>
+        <w:br w:type="page"/>
+      </w:r>
+    </w:p>
+    <w:p>
       <w:bookmarkStart w:id="0" w:name="_GoBack"/>
       <w:bookmarkEnd w:id="0"/>
       <w:r>
-        <w:rPr>
-          <w:rFonts w:ascii="Arial" w:eastAsia="Times New Roman" w:hAnsi="Arial" w:cs="Arial"/>
-          <w:color w:val="000000"/>
-          <w:sz w:val="20"/>
-          <w:szCs w:val="20"/>
-        </w:rPr>
-        <w:t xml:space="preserve"> B) Port Gamble Bay, C) Case Inlet, D) Willapa Bay.</w:t>
+        <mc:AlternateContent>
+          <mc:Choice Requires="wps">
+            <w:drawing>
+              <wp:anchor distT="0" distB="0" distL="114300" distR="114300" simplePos="0" relativeHeight="251684864" behindDoc="0" locked="0" layoutInCell="1" allowOverlap="1" wp14:anchorId="66C9BD01" wp14:editId="3343E2CC">
+                <wp:simplePos x="0" y="0"/>
+                <wp:positionH relativeFrom="column">
+                  <wp:posOffset>-904875</wp:posOffset>
+                </wp:positionH>
+                <wp:positionV relativeFrom="paragraph">
+                  <wp:posOffset>2642235</wp:posOffset>
+                </wp:positionV>
+                <wp:extent cx="5740400" cy="479425"/>
+                <wp:effectExtent l="0" t="0" r="0" b="0"/>
+                <wp:wrapSquare wrapText="bothSides"/>
+                <wp:docPr id="12" name="Text Box 12"/>
+                <wp:cNvGraphicFramePr/>
+                <a:graphic xmlns:a="http://schemas.openxmlformats.org/drawingml/2006/main">
+                  <a:graphicData uri="http://schemas.microsoft.com/office/word/2010/wordprocessingShape">
+                    <wps:wsp>
+                      <wps:cNvSpPr txBox="1"/>
+                      <wps:spPr>
+                        <a:xfrm rot="16200000">
+                          <a:off x="0" y="0"/>
+                          <a:ext cx="5740400" cy="479425"/>
+                        </a:xfrm>
+                        <a:prstGeom prst="rect">
+                          <a:avLst/>
+                        </a:prstGeom>
+                        <a:noFill/>
+                        <a:ln>
+                          <a:noFill/>
+                        </a:ln>
+                        <a:effectLst/>
+                        <a:extLst>
+                          <a:ext uri="{C572A759-6A51-4108-AA02-DFA0A04FC94B}">
+                            <ma14:wrappingTextBoxFlag xmlns:ma14="http://schemas.microsoft.com/office/mac/drawingml/2011/main"/>
+                          </a:ext>
+                        </a:extLst>
+                      </wps:spPr>
+                      <wps:style>
+                        <a:lnRef idx="0">
+                          <a:schemeClr val="accent1"/>
+                        </a:lnRef>
+                        <a:fillRef idx="0">
+                          <a:schemeClr val="accent1"/>
+                        </a:fillRef>
+                        <a:effectRef idx="0">
+                          <a:schemeClr val="accent1"/>
+                        </a:effectRef>
+                        <a:fontRef idx="minor">
+                          <a:schemeClr val="dk1"/>
+                        </a:fontRef>
+                      </wps:style>
+                      <wps:txbx>
+                        <w:txbxContent>
+                          <w:p>
+                            <w:pPr>
+                              <w:rPr>
+                                <w:rFonts w:ascii="Helvetica" w:hAnsi="Helvetica"/>
+                                <w:sz w:val="40"/>
+                              </w:rPr>
+                            </w:pPr>
+                            <w:r>
+                              <w:rPr>
+                                <w:rFonts w:ascii="Helvetica" w:hAnsi="Helvetica"/>
+                                <w:sz w:val="40"/>
+                              </w:rPr>
+                              <w:t>Mean peptide spectral abundance</w:t>
+                            </w:r>
+                          </w:p>
+                        </w:txbxContent>
+                      </wps:txbx>
+                      <wps:bodyPr rot="0" spcFirstLastPara="0" vertOverflow="overflow" horzOverflow="overflow" vert="horz" wrap="square" lIns="91440" tIns="45720" rIns="91440" bIns="45720" numCol="1" spcCol="0" rtlCol="0" fromWordArt="0" anchor="t" anchorCtr="0" forceAA="0" compatLnSpc="1">
+                        <a:prstTxWarp prst="textNoShape">
+                          <a:avLst/>
+                        </a:prstTxWarp>
+                        <a:noAutofit/>
+                      </wps:bodyPr>
+                    </wps:wsp>
+                  </a:graphicData>
+                </a:graphic>
+                <wp14:sizeRelH relativeFrom="margin">
+                  <wp14:pctWidth>0</wp14:pctWidth>
+                </wp14:sizeRelH>
+                <wp14:sizeRelV relativeFrom="margin">
+                  <wp14:pctHeight>0</wp14:pctHeight>
+                </wp14:sizeRelV>
+              </wp:anchor>
+            </w:drawing>
+          </mc:Choice>
+          <mc:Fallback>
+            <w:pict>
+              <v:shapetype id="_x0000_t202" coordsize="21600,21600" o:spt="202" path="m0,0l0,21600,21600,21600,21600,0xe">
+                <v:stroke joinstyle="miter"/>
+                <v:path gradientshapeok="t" o:connecttype="rect"/>
+              </v:shapetype>
+              <v:shape id="Text Box 12" o:spid="_x0000_s1026" type="#_x0000_t202" style="position:absolute;margin-left:-71.2pt;margin-top:208.05pt;width:452pt;height:37.75pt;rotation:-90;z-index:251684864;visibility:visible;mso-wrap-style:square;mso-width-percent:0;mso-height-percent:0;mso-wrap-distance-left:9pt;mso-wrap-distance-top:0;mso-wrap-distance-right:9pt;mso-wrap-distance-bottom:0;mso-position-horizontal:absolute;mso-position-horizontal-relative:text;mso-position-vertical:absolute;mso-position-vertical-relative:text;mso-width-percent:0;mso-height-percent:0;mso-width-relative:margin;mso-height-relative:margin;v-text-anchor:top" o:gfxdata="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" filled="f" stroked="f">
+                <v:textbox>
+                  <w:txbxContent>
+                    <w:p>
+                      <w:pPr>
+                        <w:rPr>
+                          <w:rFonts w:ascii="Helvetica" w:hAnsi="Helvetica"/>
+                          <w:sz w:val="40"/>
+                        </w:rPr>
+                      </w:pPr>
+                      <w:r>
+                        <w:rPr>
+                          <w:rFonts w:ascii="Helvetica" w:hAnsi="Helvetica"/>
+                          <w:sz w:val="40"/>
+                        </w:rPr>
+                        <w:t>Mean peptide spectral abundance</w:t>
+                      </w:r>
+                    </w:p>
+                  </w:txbxContent>
+                </v:textbox>
+                <w10:wrap type="square"/>
+              </v:shape>
+            </w:pict>
+          </mc:Fallback>
+        </mc:AlternateContent>
+      </w:r>
+      <w:r>
+        <w:drawing>
+          <wp:anchor distT="0" distB="0" distL="114300" distR="114300" simplePos="0" relativeHeight="251681792" behindDoc="0" locked="0" layoutInCell="1" allowOverlap="1" wp14:anchorId="39F4CB5F" wp14:editId="7F2ADF8A">
+            <wp:simplePos x="0" y="0"/>
+            <wp:positionH relativeFrom="column">
+              <wp:posOffset>1076325</wp:posOffset>
+            </wp:positionH>
+            <wp:positionV relativeFrom="paragraph">
+              <wp:posOffset>4001770</wp:posOffset>
+            </wp:positionV>
+            <wp:extent cx="4971415" cy="2661285"/>
+            <wp:effectExtent l="0" t="0" r="6985" b="5715"/>
+            <wp:wrapSquare wrapText="bothSides"/>
+            <wp:docPr id="8" name="Picture 8" descr="Peach Macbook:Users:shlaura3:Documents:Roberts Lab:Paper-geoduck-eelgrass-OA:results:SRM:Trifunctional-boxplot.png"/>
+            <wp:cNvGraphicFramePr>
+              <a:graphicFrameLocks xmlns:a="http://schemas.openxmlformats.org/drawingml/2006/main" noChangeAspect="1"/>
+            </wp:cNvGraphicFramePr>
+            <a:graphic xmlns:a="http://schemas.openxmlformats.org/drawingml/2006/main">
+              <a:graphicData uri="http://schemas.openxmlformats.org/drawingml/2006/picture">
+                <pic:pic xmlns:pic="http://schemas.openxmlformats.org/drawingml/2006/picture">
+                  <pic:nvPicPr>
+                    <pic:cNvPr id="0" name="Picture 2" descr="Peach Macbook:Users:shlaura3:Documents:Roberts Lab:Paper-geoduck-eelgrass-OA:results:SRM:Trifunctional-boxplot.png"/>
+                    <pic:cNvPicPr>
+                      <a:picLocks noChangeAspect="1" noChangeArrowheads="1"/>
+                    </pic:cNvPicPr>
+                  </pic:nvPicPr>
+                  <pic:blipFill>
+                    <a:blip r:embed="rId47">
+                      <a:extLst>
+                        <a:ext uri="{28A0092B-C50C-407E-A947-70E740481C1C}">
+                          <a14:useLocalDpi xmlns:a14="http://schemas.microsoft.com/office/drawing/2010/main" val="0"/>
+                        </a:ext>
+                      </a:extLst>
+                    </a:blip>
+                    <a:srcRect/>
+                    <a:stretch>
+                      <a:fillRect/>
+                    </a:stretch>
+                  </pic:blipFill>
+                  <pic:spPr bwMode="auto">
+                    <a:xfrm>
+                      <a:off x="0" y="0"/>
+                      <a:ext cx="4971415" cy="2661285"/>
+                    </a:xfrm>
+                    <a:prstGeom prst="rect">
+                      <a:avLst/>
+                    </a:prstGeom>
+                    <a:noFill/>
+                    <a:ln>
+                      <a:noFill/>
+                    </a:ln>
+                  </pic:spPr>
+                </pic:pic>
+              </a:graphicData>
+            </a:graphic>
+            <wp14:sizeRelH relativeFrom="page">
+              <wp14:pctWidth>0</wp14:pctWidth>
+            </wp14:sizeRelH>
+            <wp14:sizeRelV relativeFrom="page">
+              <wp14:pctHeight>0</wp14:pctHeight>
+            </wp14:sizeRelV>
+          </wp:anchor>
+        </w:drawing>
+      </w:r>
+      <w:r>
+        <w:drawing>
+          <wp:anchor distT="0" distB="0" distL="114300" distR="114300" simplePos="0" relativeHeight="251682816" behindDoc="0" locked="0" layoutInCell="1" allowOverlap="1" wp14:anchorId="2ACE9DC8" wp14:editId="5387C3D1">
+            <wp:simplePos x="0" y="0"/>
+            <wp:positionH relativeFrom="column">
+              <wp:posOffset>1092835</wp:posOffset>
+            </wp:positionH>
+            <wp:positionV relativeFrom="paragraph">
+              <wp:posOffset>1776095</wp:posOffset>
+            </wp:positionV>
+            <wp:extent cx="4946650" cy="2208530"/>
+            <wp:effectExtent l="0" t="0" r="6350" b="1270"/>
+            <wp:wrapSquare wrapText="bothSides"/>
+            <wp:docPr id="11" name="Picture 11" descr="Peach Macbook:Users:shlaura3:Documents:Roberts Lab:Paper-geoduck-eelgrass-OA:results:SRM:Puromycin-boxplot.png"/>
+            <wp:cNvGraphicFramePr>
+              <a:graphicFrameLocks xmlns:a="http://schemas.openxmlformats.org/drawingml/2006/main" noChangeAspect="1"/>
+            </wp:cNvGraphicFramePr>
+            <a:graphic xmlns:a="http://schemas.openxmlformats.org/drawingml/2006/main">
+              <a:graphicData uri="http://schemas.openxmlformats.org/drawingml/2006/picture">
+                <pic:pic xmlns:pic="http://schemas.openxmlformats.org/drawingml/2006/picture">
+                  <pic:nvPicPr>
+                    <pic:cNvPr id="0" name="Picture 3" descr="Peach Macbook:Users:shlaura3:Documents:Roberts Lab:Paper-geoduck-eelgrass-OA:results:SRM:Puromycin-boxplot.png"/>
+                    <pic:cNvPicPr>
+                      <a:picLocks noChangeAspect="1" noChangeArrowheads="1"/>
+                    </pic:cNvPicPr>
+                  </pic:nvPicPr>
+                  <pic:blipFill rotWithShape="1">
+                    <a:blip r:embed="rId48">
+                      <a:extLst>
+                        <a:ext uri="{28A0092B-C50C-407E-A947-70E740481C1C}">
+                          <a14:useLocalDpi xmlns:a14="http://schemas.microsoft.com/office/drawing/2010/main" val="0"/>
+                        </a:ext>
+                      </a:extLst>
+                    </a:blip>
+                    <a:srcRect b="10695"/>
+                    <a:stretch/>
+                  </pic:blipFill>
+                  <pic:spPr bwMode="auto">
+                    <a:xfrm>
+                      <a:off x="0" y="0"/>
+                      <a:ext cx="4946650" cy="2208530"/>
+                    </a:xfrm>
+                    <a:prstGeom prst="rect">
+                      <a:avLst/>
+                    </a:prstGeom>
+                    <a:noFill/>
+                    <a:ln>
+                      <a:noFill/>
+                    </a:ln>
+                    <a:extLst>
+                      <a:ext uri="{53640926-AAD7-44d8-BBD7-CCE9431645EC}">
+                        <a14:shadowObscured xmlns:a14="http://schemas.microsoft.com/office/drawing/2010/main"/>
+                      </a:ext>
+                    </a:extLst>
+                  </pic:spPr>
+                </pic:pic>
+              </a:graphicData>
+            </a:graphic>
+            <wp14:sizeRelH relativeFrom="page">
+              <wp14:pctWidth>0</wp14:pctWidth>
+            </wp14:sizeRelH>
+            <wp14:sizeRelV relativeFrom="page">
+              <wp14:pctHeight>0</wp14:pctHeight>
+            </wp14:sizeRelV>
+          </wp:anchor>
+        </w:drawing>
+      </w:r>
+      <w:r>
+        <w:drawing>
+          <wp:anchor distT="0" distB="0" distL="114300" distR="114300" simplePos="0" relativeHeight="251683840" behindDoc="0" locked="0" layoutInCell="1" allowOverlap="1" wp14:anchorId="1A7011AE" wp14:editId="2995CF01">
+            <wp:simplePos x="0" y="0"/>
+            <wp:positionH relativeFrom="column">
+              <wp:posOffset>1078230</wp:posOffset>
+            </wp:positionH>
+            <wp:positionV relativeFrom="paragraph">
+              <wp:posOffset>-519430</wp:posOffset>
+            </wp:positionV>
+            <wp:extent cx="4965700" cy="2317750"/>
+            <wp:effectExtent l="0" t="0" r="12700" b="0"/>
+            <wp:wrapSquare wrapText="bothSides"/>
+            <wp:docPr id="7" name="Picture 7" descr="Peach Macbook:Users:shlaura3:Documents:Roberts Lab:Paper-geoduck-eelgrass-OA:results:SRM:HSP90-boxplot.png"/>
+            <wp:cNvGraphicFramePr>
+              <a:graphicFrameLocks xmlns:a="http://schemas.openxmlformats.org/drawingml/2006/main" noChangeAspect="1"/>
+            </wp:cNvGraphicFramePr>
+            <a:graphic xmlns:a="http://schemas.openxmlformats.org/drawingml/2006/main">
+              <a:graphicData uri="http://schemas.openxmlformats.org/drawingml/2006/picture">
+                <pic:pic xmlns:pic="http://schemas.openxmlformats.org/drawingml/2006/picture">
+                  <pic:nvPicPr>
+                    <pic:cNvPr id="0" name="Picture 1" descr="Peach Macbook:Users:shlaura3:Documents:Roberts Lab:Paper-geoduck-eelgrass-OA:results:SRM:HSP90-boxplot.png"/>
+                    <pic:cNvPicPr>
+                      <a:picLocks noChangeAspect="1" noChangeArrowheads="1"/>
+                    </pic:cNvPicPr>
+                  </pic:nvPicPr>
+                  <pic:blipFill rotWithShape="1">
+                    <a:blip r:embed="rId49">
+                      <a:extLst>
+                        <a:ext uri="{28A0092B-C50C-407E-A947-70E740481C1C}">
+                          <a14:useLocalDpi xmlns:a14="http://schemas.microsoft.com/office/drawing/2010/main" val="0"/>
+                        </a:ext>
+                      </a:extLst>
+                    </a:blip>
+                    <a:srcRect b="6629"/>
+                    <a:stretch/>
+                  </pic:blipFill>
+                  <pic:spPr bwMode="auto">
+                    <a:xfrm>
+                      <a:off x="0" y="0"/>
+                      <a:ext cx="4965700" cy="2317750"/>
+                    </a:xfrm>
+                    <a:prstGeom prst="rect">
+                      <a:avLst/>
+                    </a:prstGeom>
+                    <a:noFill/>
+                    <a:ln>
+                      <a:noFill/>
+                    </a:ln>
+                    <a:extLst>
+                      <a:ext uri="{53640926-AAD7-44d8-BBD7-CCE9431645EC}">
+                        <a14:shadowObscured xmlns:a14="http://schemas.microsoft.com/office/drawing/2010/main"/>
+                      </a:ext>
+                    </a:extLst>
+                  </pic:spPr>
+                </pic:pic>
+              </a:graphicData>
+            </a:graphic>
+            <wp14:sizeRelH relativeFrom="page">
+              <wp14:pctWidth>0</wp14:pctWidth>
+            </wp14:sizeRelH>
+            <wp14:sizeRelV relativeFrom="page">
+              <wp14:pctHeight>0</wp14:pctHeight>
+            </wp14:sizeRelV>
+          </wp:anchor>
+        </w:drawing>
       </w:r>
     </w:p>
-    <w:p/>
     <w:sectPr>
       <w:pgSz w:w="12240" w:h="15840"/>
       <w:pgMar w:top="1440" w:right="1800" w:bottom="1440" w:left="1800" w:header="720" w:footer="720" w:gutter="0"/>

</xml_diff>